<commit_message>
Only show Word icon after cover letter has been generated
</commit_message>
<xml_diff>
--- a/server/My-Cover-Letter.docx
+++ b/server/My-Cover-Letter.docx
@@ -4,24 +4,29 @@
   <w:body>
     <w:p>
       <w:r>
-        <w:t xml:space="preserve">Hello World</w:t>
-      </w:r>
-      <w:r>
         <w:rPr>
           <w:b/>
           <w:bCs/>
         </w:rPr>
-        <w:t xml:space="preserve">Foo Bar</w:t>
+        <w:t xml:space="preserve">Amy Han Hsun Shih</w:t>
       </w:r>
       <w:r>
         <w:rPr>
           <w:b/>
           <w:bCs/>
         </w:rPr>
+        <w:t xml:space="preserve">Foo Bar</w:t>
+      </w:r>
+      <w:r>
+        <w:rPr>
+          <w:b/>
+          <w:bCs/>
+        </w:rPr>
         <w:t xml:space="preserve">	Github is the best</w:t>
       </w:r>
       <w:r>
-        <w:t xml:space="preserve">My name is Amy Han Hsun Shih, I am excited to apply for the Junior Software Engineer position at Compass. The role aligns perfectly with my skills and aspirations, especially in making the school day more productive, impactful, and enjoyable, an area where I have significant passion.</w:t>
+        <w:t xml:space="preserve">Here’s the filled-in paragraph with the provided information:
+"My name is Amy Han Hsun Shih, I am excited to apply for the Full Stack Engineer position at Emma. The role aligns perfectly with my skills and aspirations, especially in empowering millions of people to live a better and more fulfilling financial life, an area where I have significant passion."</w:t>
       </w:r>
     </w:p>
     <w:sectPr>

</xml_diff>

<commit_message>
Add anumation to word icon
</commit_message>
<xml_diff>
--- a/server/My-Cover-Letter.docx
+++ b/server/My-Cover-Letter.docx
@@ -4,21 +4,28 @@
   <w:body>
     <w:p>
       <w:r>
-        <w:t xml:space="preserve">Hello World</w:t>
-      </w:r>
-      <w:r>
         <w:rPr>
           <w:b/>
           <w:bCs/>
         </w:rPr>
-        <w:t xml:space="preserve">Foo Bar</w:t>
+        <w:t xml:space="preserve">Amy Han Hsun Shih</w:t>
       </w:r>
       <w:r>
         <w:rPr>
           <w:b/>
           <w:bCs/>
         </w:rPr>
+        <w:t xml:space="preserve">Foo Bar</w:t>
+      </w:r>
+      <w:r>
+        <w:rPr>
+          <w:b/>
+          <w:bCs/>
+        </w:rPr>
         <w:t xml:space="preserve">	Github is the best</w:t>
+      </w:r>
+      <w:r>
+        <w:t xml:space="preserve">"My name is Amy Han Hsun Shih, I am excited to apply for the Full Stack Engineer position at Emma. The role aligns perfectly with my skills and aspirations, especially in empowering millions of people to live a better and more fulfilling financial life, an area where I have significant passion."</w:t>
       </w:r>
     </w:p>
     <w:sectPr>

</xml_diff>

<commit_message>
Generate the doc with formatted name, position, date, etc
</commit_message>
<xml_diff>
--- a/server/My-Cover-Letter.docx
+++ b/server/My-Cover-Letter.docx
@@ -3,13 +3,62 @@
 <w:document xmlns:wpc="http://schemas.microsoft.com/office/word/2010/wordprocessingCanvas" xmlns:mc="http://schemas.openxmlformats.org/markup-compatibility/2006" xmlns:o="urn:schemas-microsoft-com:office:office" xmlns:r="http://schemas.openxmlformats.org/officeDocument/2006/relationships" xmlns:m="http://schemas.openxmlformats.org/officeDocument/2006/math" xmlns:v="urn:schemas-microsoft-com:vml" xmlns:wp14="http://schemas.microsoft.com/office/word/2010/wordprocessingDrawing" xmlns:wp="http://schemas.openxmlformats.org/drawingml/2006/wordprocessingDrawing" xmlns:w10="urn:schemas-microsoft-com:office:word" xmlns:w="http://schemas.openxmlformats.org/wordprocessingml/2006/main" xmlns:w14="http://schemas.microsoft.com/office/word/2010/wordml" xmlns:w15="http://schemas.microsoft.com/office/word/2012/wordml" xmlns:wpg="http://schemas.microsoft.com/office/word/2010/wordprocessingGroup" xmlns:wpi="http://schemas.microsoft.com/office/word/2010/wordprocessingInk" xmlns:wne="http://schemas.microsoft.com/office/word/2006/wordml" xmlns:wps="http://schemas.microsoft.com/office/word/2010/wordprocessingShape" xmlns:cx="http://schemas.microsoft.com/office/drawing/2014/chartex" xmlns:cx1="http://schemas.microsoft.com/office/drawing/2015/9/8/chartex" xmlns:cx2="http://schemas.microsoft.com/office/drawing/2015/10/21/chartex" xmlns:cx3="http://schemas.microsoft.com/office/drawing/2016/5/9/chartex" xmlns:cx4="http://schemas.microsoft.com/office/drawing/2016/5/10/chartex" xmlns:cx5="http://schemas.microsoft.com/office/drawing/2016/5/11/chartex" xmlns:cx6="http://schemas.microsoft.com/office/drawing/2016/5/12/chartex" xmlns:cx7="http://schemas.microsoft.com/office/drawing/2016/5/13/chartex" xmlns:cx8="http://schemas.microsoft.com/office/drawing/2016/5/14/chartex" xmlns:aink="http://schemas.microsoft.com/office/drawing/2016/ink" xmlns:am3d="http://schemas.microsoft.com/office/drawing/2017/model3d" xmlns:w16cex="http://schemas.microsoft.com/office/word/2018/wordml/cex" xmlns:w16cid="http://schemas.microsoft.com/office/word/2016/wordml/cid" xmlns:w16="http://schemas.microsoft.com/office/word/2018/wordml" xmlns:w16sdtdh="http://schemas.microsoft.com/office/word/2020/wordml/sdtdatahash" xmlns:w16se="http://schemas.microsoft.com/office/word/2015/wordml/symex" mc:Ignorable="w14 w15 wp14">
   <w:body>
     <w:p>
-      <w:r>
-        <w:rPr>
-          <w:b/>
-          <w:bCs/>
+      <w:pPr>
+        <w:pStyle w:val="Heading1"/>
+      </w:pPr>
+      <w:r>
+        <w:rPr>
+          <w:b/>
+          <w:bCs/>
+          <w:color w:val="000000"/>
+          <w:rFonts w:ascii="Calibri" w:cs="Calibri" w:eastAsia="Calibri" w:hAnsi="Calibri"/>
         </w:rPr>
         <w:t xml:space="preserve">Amy Han Hsun Shih</w:t>
       </w:r>
+    </w:p>
+    <w:p>
+      <w:pPr>
+        <w:pStyle w:val="Heading3"/>
+      </w:pPr>
+      <w:r>
+        <w:rPr>
+          <w:b/>
+          <w:bCs/>
+          <w:color w:val="787D7B"/>
+          <w:caps/>
+          <w:rFonts w:ascii="Calibri" w:cs="Calibri" w:eastAsia="Calibri" w:hAnsi="Calibri"/>
+        </w:rPr>
+        <w:t xml:space="preserve">Full Stack Engineer</w:t>
+      </w:r>
+    </w:p>
+    <w:p/>
+    <w:p>
+      <w:r>
+        <w:t xml:space="preserve">Mar 4</w:t>
+      </w:r>
+    </w:p>
+    <w:p/>
+    <w:p>
+      <w:r>
+        <w:rPr>
+          <w:b/>
+          <w:bCs/>
+        </w:rPr>
+        <w:t xml:space="preserve">To the hiring team at Lightricks</w:t>
+      </w:r>
+    </w:p>
+    <w:p/>
+    <w:p>
+      <w:r>
+        <w:t xml:space="preserve">My name is Amy Han Hsun Shih, I am excited to apply for the Full Stack Engineer position for Lightricks. The role aligns perfectly with my skills and aspirations, especially in bridging the gap between imagination and creation, an area where I have significant passion.</w:t>
+      </w:r>
+      <w:r>
+        <w:rPr>
+          <w:b/>
+          <w:bCs/>
+        </w:rPr>
+        <w:t xml:space="preserve">Amy Han Hsun Shih</w:t>
+      </w:r>
       <w:r>
         <w:rPr>
           <w:b/>
@@ -23,9 +72,6 @@
           <w:bCs/>
         </w:rPr>
         <w:t xml:space="preserve">	Github is the best</w:t>
-      </w:r>
-      <w:r>
-        <w:t xml:space="preserve">"My name is Amy Han Hsun Shih, I am excited to apply for the Growth and Product Associate position for Yhangry. The role aligns perfectly with my skills and aspirations, especially in helping chefs work on their own terms while earning three times more than in a restaurant, an area where I have significant passion."</w:t>
       </w:r>
     </w:p>
     <w:sectPr>

</xml_diff>

<commit_message>
Add another API request in post request
</commit_message>
<xml_diff>
--- a/server/My-Cover-Letter.docx
+++ b/server/My-Cover-Letter.docx
@@ -14,64 +14,6 @@
           <w:rFonts w:ascii="Calibri" w:cs="Calibri" w:eastAsia="Calibri" w:hAnsi="Calibri"/>
         </w:rPr>
         <w:t xml:space="preserve">Amy Han Hsun Shih</w:t>
-      </w:r>
-    </w:p>
-    <w:p>
-      <w:pPr>
-        <w:pStyle w:val="Heading3"/>
-      </w:pPr>
-      <w:r>
-        <w:rPr>
-          <w:b/>
-          <w:bCs/>
-          <w:color w:val="787D7B"/>
-          <w:caps/>
-          <w:rFonts w:ascii="Calibri" w:cs="Calibri" w:eastAsia="Calibri" w:hAnsi="Calibri"/>
-        </w:rPr>
-        <w:t xml:space="preserve">Full Stack Engineer</w:t>
-      </w:r>
-    </w:p>
-    <w:p/>
-    <w:p>
-      <w:r>
-        <w:t xml:space="preserve">Mar 4</w:t>
-      </w:r>
-    </w:p>
-    <w:p/>
-    <w:p>
-      <w:r>
-        <w:rPr>
-          <w:b/>
-          <w:bCs/>
-        </w:rPr>
-        <w:t xml:space="preserve">To the hiring team at Lightricks</w:t>
-      </w:r>
-    </w:p>
-    <w:p/>
-    <w:p>
-      <w:r>
-        <w:t xml:space="preserve">My name is Amy Han Hsun Shih, I am excited to apply for the Full Stack Engineer position for Lightricks. The role aligns perfectly with my skills and aspirations, especially in bridging the gap between imagination and creation, an area where I have significant passion.</w:t>
-      </w:r>
-      <w:r>
-        <w:rPr>
-          <w:b/>
-          <w:bCs/>
-        </w:rPr>
-        <w:t xml:space="preserve">Amy Han Hsun Shih</w:t>
-      </w:r>
-      <w:r>
-        <w:rPr>
-          <w:b/>
-          <w:bCs/>
-        </w:rPr>
-        <w:t xml:space="preserve">Foo Bar</w:t>
-      </w:r>
-      <w:r>
-        <w:rPr>
-          <w:b/>
-          <w:bCs/>
-        </w:rPr>
-        <w:t xml:space="preserve">	Github is the best</w:t>
       </w:r>
     </w:p>
     <w:sectPr>

</xml_diff>

<commit_message>
Complete the basic structure of the docx file
</commit_message>
<xml_diff>
--- a/server/My-Cover-Letter.docx
+++ b/server/My-Cover-Letter.docx
@@ -14,6 +14,73 @@
           <w:rFonts w:ascii="Calibri" w:cs="Calibri" w:eastAsia="Calibri" w:hAnsi="Calibri"/>
         </w:rPr>
         <w:t xml:space="preserve">Amy Han Hsun Shih</w:t>
+      </w:r>
+    </w:p>
+    <w:p>
+      <w:pPr>
+        <w:pStyle w:val="Heading3"/>
+      </w:pPr>
+      <w:r>
+        <w:rPr>
+          <w:b/>
+          <w:bCs/>
+          <w:color w:val="787D7B"/>
+          <w:caps/>
+          <w:rFonts w:ascii="Calibri" w:cs="Calibri" w:eastAsia="Calibri" w:hAnsi="Calibri"/>
+        </w:rPr>
+        <w:t xml:space="preserve">Full Stack Engineer</w:t>
+      </w:r>
+    </w:p>
+    <w:p/>
+    <w:p>
+      <w:r>
+        <w:t xml:space="preserve">Mar 5</w:t>
+      </w:r>
+    </w:p>
+    <w:p/>
+    <w:p>
+      <w:r>
+        <w:t xml:space="preserve">To the hiring team at Yhangry</w:t>
+      </w:r>
+    </w:p>
+    <w:p/>
+    <w:p>
+      <w:r>
+        <w:t xml:space="preserve">I am excited to apply for the Full Stack Engineer position at Yhangry. The role aligns perfectly with my skills and aspirations, especially in empowering chefs with flexible work opportunities, a field that strongly interests me. Yhangry's focus on identifying channels for chef acquisition and building partnerships resonates with my passion for creating impactful solutions—having developed scalable applications using React and Node.js that increased international customer engagement by 10% and fostered a deep understanding of user experience enhancement. I am eager to contribute while growing with your team.</w:t>
+      </w:r>
+    </w:p>
+    <w:p/>
+    <w:p>
+      <w:r>
+        <w:t xml:space="preserve">Please let me know a convenient time to connect—I’m excited to explore how I can contribute to your team’s success.</w:t>
+      </w:r>
+    </w:p>
+    <w:p/>
+    <w:p>
+      <w:r>
+        <w:t xml:space="preserve">Thank you,</w:t>
+      </w:r>
+    </w:p>
+    <w:p/>
+    <w:p>
+      <w:r>
+        <w:t xml:space="preserve">Amy Han Hsun Shih</w:t>
+      </w:r>
+    </w:p>
+    <w:p>
+      <w:hyperlink w:history="1" r:id="rIdsnfkjwuoxy3xh61vn9ttm">
+        <w:r>
+          <w:rPr>
+            <w:rStyle w:val="Hyperlink"/>
+          </w:rPr>
+          <w:t xml:space="preserve">a23514788@gmail.com</w:t>
+        </w:r>
+      </w:hyperlink>
+      <w:r>
+        <w:t xml:space="preserve"> </w:t>
+      </w:r>
+      <w:r>
+        <w:t xml:space="preserve">07 366-318-764</w:t>
       </w:r>
     </w:p>
     <w:sectPr>

</xml_diff>

<commit_message>
Add second paragraph to the docx
</commit_message>
<xml_diff>
--- a/server/My-Cover-Letter.docx
+++ b/server/My-Cover-Letter.docx
@@ -46,7 +46,13 @@
     <w:p/>
     <w:p>
       <w:r>
-        <w:t xml:space="preserve">I am excited to apply for the Junior Software Engineer position at Compass. The role aligns perfectly with my skills and aspirations, especially in transforming education through technology, a field that strongly interests me. Compass's focus on collaborating with teams to build and deploy software resonates with my passion for full-stack development, as demonstrated through my experience in creating a Coffee Shop Ordering Platform, where I developed scalable web applications using React, Node.js, and MySQL. I am eager to contribute while growing with your team.</w:t>
+        <w:t xml:space="preserve">I am excited to apply for the Junior Software Engineer position at Compass. The role aligns perfectly with my skills and aspirations, especially in transforming education through innovative software solutions, a field that strongly interests me. Compass's focus on collaborating to build and deploy new functionalities resonates with my passion—having developed a full-stack food ordering platform that increased international customer engagement by 10%, I have learned the importance of user-centered design to enhance user experience. I am eager to contribute while growing with your team.</w:t>
+      </w:r>
+    </w:p>
+    <w:p/>
+    <w:p>
+      <w:r>
+        <w:t xml:space="preserve">I am a Full stack Engineer who recently developed a full-stack food ordering platform for a café. This experience strengthened my skills in React.js, Node.js, and MySQL, and deepened my passion for solving practical challenges. A specific achievement from my previous experience that I believe can add value to the Junior Software Engineer position at Compass includes:</w:t>
       </w:r>
     </w:p>
     <w:p/>
@@ -68,7 +74,7 @@
       </w:r>
     </w:p>
     <w:p>
-      <w:hyperlink w:history="1" r:id="rIdmypcm11rdbzfjouo-m-gr">
+      <w:hyperlink w:history="1" r:id="rIdmowr50prb_egq1d3z4klq">
         <w:r>
           <w:rPr>
             <w:rStyle w:val="Hyperlink"/>

</xml_diff>

<commit_message>
Add 3 bullet points to the docx
</commit_message>
<xml_diff>
--- a/server/My-Cover-Letter.docx
+++ b/server/My-Cover-Letter.docx
@@ -46,13 +46,50 @@
     <w:p/>
     <w:p>
       <w:r>
-        <w:t xml:space="preserve">I am excited to apply for the Junior Software Engineer position at Compass. The role aligns perfectly with my skills and aspirations, especially in transforming education through innovative software solutions, a field that strongly interests me. Compass's focus on collaborating to build and deploy new functionalities resonates with my passion—having developed a full-stack food ordering platform that increased international customer engagement by 10%, I have learned the importance of user-centered design to enhance user experience. I am eager to contribute while growing with your team.</w:t>
-      </w:r>
-    </w:p>
-    <w:p/>
-    <w:p>
-      <w:r>
-        <w:t xml:space="preserve">I am a Full stack Engineer who recently developed a full-stack food ordering platform for a café. This experience strengthened my skills in React.js, Node.js, and MySQL, and deepened my passion for solving practical challenges. A specific achievement from my previous experience that I believe can add value to the Junior Software Engineer position at Compass includes:</w:t>
+        <w:t xml:space="preserve">I am excited to apply for the Junior Software Engineer position at Compass. The role aligns perfectly with my skills and aspirations, especially in transforming education through innovative software solutions, a field that strongly interests me. Compass's focus on collaborating on software development and deployment resonates with my passion - having developed a full-stack food ordering platform that increased international customer engagement by 10%, I understand the importance of effective communication in enhancing user satisfaction and platform efficiency. I am eager to contribute while growing with your team.</w:t>
+      </w:r>
+    </w:p>
+    <w:p/>
+    <w:p>
+      <w:r>
+        <w:t xml:space="preserve">I am a Full stack Engineer who recently developed a full-stack food ordering platform for a café. This experience strengthened my experience in React, Node.js, and MySQL and deepened my passion for solving practical challenges. A specific achievement from my previous experience that I believe can add value to the Junior Software Engineer position at Compass includes:</w:t>
+      </w:r>
+    </w:p>
+    <w:p/>
+    <w:p>
+      <w:pPr>
+        <w:pStyle w:val="ListParagraph"/>
+        <w:numPr>
+          <w:ilvl w:val="0"/>
+          <w:numId w:val="1"/>
+        </w:numPr>
+      </w:pPr>
+      <w:r>
+        <w:t xml:space="preserve">Increased international customer engagement by 10%.</w:t>
+      </w:r>
+    </w:p>
+    <w:p>
+      <w:pPr>
+        <w:pStyle w:val="ListParagraph"/>
+        <w:numPr>
+          <w:ilvl w:val="0"/>
+          <w:numId w:val="1"/>
+        </w:numPr>
+      </w:pPr>
+      <w:r>
+        <w:t xml:space="preserve">Proficient in secure user authentication and database design.</w:t>
+      </w:r>
+    </w:p>
+    <w:p>
+      <w:pPr>
+        <w:pStyle w:val="ListParagraph"/>
+        <w:numPr>
+          <w:ilvl w:val="0"/>
+          <w:numId w:val="1"/>
+        </w:numPr>
+      </w:pPr>
+      <w:r>
+        <w:t xml:space="preserve">Effective communication enhances user satisfaction and platform efficiency.</w:t>
       </w:r>
     </w:p>
     <w:p/>
@@ -74,7 +111,7 @@
       </w:r>
     </w:p>
     <w:p>
-      <w:hyperlink w:history="1" r:id="rIdmowr50prb_egq1d3z4klq">
+      <w:hyperlink w:history="1" r:id="rIdbmpzkpsxox2fbpv5xf2x6">
         <w:r>
           <w:rPr>
             <w:rStyle w:val="Hyperlink"/>

</xml_diff>

<commit_message>
Add last paragraph to the docx
</commit_message>
<xml_diff>
--- a/server/My-Cover-Letter.docx
+++ b/server/My-Cover-Letter.docx
@@ -46,13 +46,13 @@
     <w:p/>
     <w:p>
       <w:r>
-        <w:t xml:space="preserve">I am excited to apply for the Junior Software Engineer position at Compass. The role aligns perfectly with my skills and aspirations, especially in transforming education through innovative software solutions, a field that strongly interests me. Compass's focus on collaborating on software development and deployment resonates with my passion - having developed a full-stack food ordering platform that increased international customer engagement by 10%, I understand the importance of effective communication in enhancing user satisfaction and platform efficiency. I am eager to contribute while growing with your team.</w:t>
-      </w:r>
-    </w:p>
-    <w:p/>
-    <w:p>
-      <w:r>
-        <w:t xml:space="preserve">I am a Full stack Engineer who recently developed a full-stack food ordering platform for a café. This experience strengthened my experience in React, Node.js, and MySQL and deepened my passion for solving practical challenges. A specific achievement from my previous experience that I believe can add value to the Junior Software Engineer position at Compass includes:</w:t>
+        <w:t xml:space="preserve">I am excited to apply for the Junior Software Engineer position at Compass. The role aligns perfectly with my skills and aspirations, especially in transforming education for teachers, students, and parents, a field that strongly interests me. Compass's focus on collaborating to build and deploy software functionalities resonates with my passion—having developed a full-stack food ordering platform for a café and created AI-powered tools, I am eager to contribute while growing with your team.</w:t>
+      </w:r>
+    </w:p>
+    <w:p/>
+    <w:p>
+      <w:r>
+        <w:t xml:space="preserve">I am a Full Stack Engineer who recently developed a full-stack food ordering platform for a café. This experience strengthened my expertise in React, Node.js, and MySQL, aligning perfectly with Compass's tech stack, and deepened my passion for solving practical challenges. A specific achievement from my previous experience that I believe can add value to the Junior Software Engineer position at Compass includes:</w:t>
       </w:r>
     </w:p>
     <w:p/>
@@ -77,7 +77,7 @@
         </w:numPr>
       </w:pPr>
       <w:r>
-        <w:t xml:space="preserve">Proficient in secure user authentication and database design.</w:t>
+        <w:t xml:space="preserve">Skilled in developing scalable web applications.</w:t>
       </w:r>
     </w:p>
     <w:p>
@@ -89,7 +89,13 @@
         </w:numPr>
       </w:pPr>
       <w:r>
-        <w:t xml:space="preserve">Effective communication enhances user satisfaction and platform efficiency.</w:t>
+        <w:t xml:space="preserve">Importance of user feedback in refining product features.</w:t>
+      </w:r>
+    </w:p>
+    <w:p/>
+    <w:p>
+      <w:r>
+        <w:t xml:space="preserve">My unique background as Full stack Engineering | Cover Letter Generator has provided me with experience in developing AI-powered tools using React and Node.js, showcasing programming expertise, which I believe can also contribute to driving the company’s success in achieving the company's goal.</w:t>
       </w:r>
     </w:p>
     <w:p/>
@@ -111,7 +117,7 @@
       </w:r>
     </w:p>
     <w:p>
-      <w:hyperlink w:history="1" r:id="rIdbmpzkpsxox2fbpv5xf2x6">
+      <w:hyperlink w:history="1" r:id="rIdp1gfjy5ftcb21iwbrhtr_">
         <w:r>
           <w:rPr>
             <w:rStyle w:val="Hyperlink"/>

</xml_diff>

<commit_message>
Styling the doc format
</commit_message>
<xml_diff>
--- a/server/My-Cover-Letter.docx
+++ b/server/My-Cover-Letter.docx
@@ -5,13 +5,15 @@
     <w:p>
       <w:pPr>
         <w:pStyle w:val="Heading1"/>
+        <w:spacing w:after="100"/>
       </w:pPr>
       <w:r>
         <w:rPr>
           <w:b/>
           <w:bCs/>
           <w:color w:val="000000"/>
-          <w:rFonts w:ascii="Calibri" w:cs="Calibri" w:eastAsia="Calibri" w:hAnsi="Calibri"/>
+          <w:sz w:val="44"/>
+          <w:szCs w:val="44"/>
         </w:rPr>
         <w:t xml:space="preserve">Amy Han Hsun Shih</w:t>
       </w:r>
@@ -25,37 +27,39 @@
           <w:b/>
           <w:bCs/>
           <w:color w:val="787D7B"/>
+          <w:sz w:val="30"/>
+          <w:szCs w:val="30"/>
           <w:caps/>
-          <w:rFonts w:ascii="Calibri" w:cs="Calibri" w:eastAsia="Calibri" w:hAnsi="Calibri"/>
         </w:rPr>
         <w:t xml:space="preserve">Junior Software Engineer</w:t>
       </w:r>
     </w:p>
-    <w:p/>
-    <w:p>
-      <w:r>
-        <w:t xml:space="preserve">Mar 5</w:t>
-      </w:r>
-    </w:p>
-    <w:p/>
-    <w:p>
+    <w:p>
+      <w:r>
+        <w:rPr>
+          <w:rFonts w:ascii="Arial" w:cs="Arial" w:eastAsia="Arial" w:hAnsi="Arial"/>
+        </w:rPr>
+        <w:t xml:space="preserve">5, Mar</w:t>
+      </w:r>
+    </w:p>
+    <w:p>
+      <w:r>
+        <w:br/>
+      </w:r>
       <w:r>
         <w:t xml:space="preserve">To the hiring team at Compass</w:t>
       </w:r>
     </w:p>
-    <w:p/>
-    <w:p>
-      <w:r>
-        <w:t xml:space="preserve">I am excited to apply for the Junior Software Engineer position at Compass. The role aligns perfectly with my skills and aspirations, especially in transforming education for teachers, students, and parents, a field that strongly interests me. Compass's focus on collaborating to build and deploy software functionalities resonates with my passion—having developed a full-stack food ordering platform for a café and created AI-powered tools, I am eager to contribute while growing with your team.</w:t>
-      </w:r>
-    </w:p>
-    <w:p/>
-    <w:p>
-      <w:r>
-        <w:t xml:space="preserve">I am a Full Stack Engineer who recently developed a full-stack food ordering platform for a café. This experience strengthened my expertise in React, Node.js, and MySQL, aligning perfectly with Compass's tech stack, and deepened my passion for solving practical challenges. A specific achievement from my previous experience that I believe can add value to the Junior Software Engineer position at Compass includes:</w:t>
-      </w:r>
-    </w:p>
-    <w:p/>
+    <w:p>
+      <w:r>
+        <w:t xml:space="preserve">I am excited to apply for the Junior Software Engineer position at Compass. The role aligns perfectly with my skills and aspirations, especially in transforming education through technology, a field that strongly interests me. Compass's focus on collaborating to build and deploy new functionalities resonates with my passion - my experience in developing a full-stack food ordering platform, where I utilized React, Node.js, and MySQL, as well as my recent project on an AI-powered cover letter generator, has equipped me with the necessary skills. I am eager to contribute while growing with your team.</w:t>
+      </w:r>
+    </w:p>
+    <w:p>
+      <w:r>
+        <w:t xml:space="preserve">I am a Full Stack Engineer who recently developed a full-stack food ordering platform for a café. This experience strengthened my experience in React, Node.js, and MySQL for scalable applications and deepened my passion for solving practical challenges. A specific achievement from my previous experience that I believe can add value to the Junior Software Engineer position at Compass includes:</w:t>
+      </w:r>
+    </w:p>
     <w:p>
       <w:pPr>
         <w:pStyle w:val="ListParagraph"/>
@@ -77,7 +81,7 @@
         </w:numPr>
       </w:pPr>
       <w:r>
-        <w:t xml:space="preserve">Skilled in developing scalable web applications.</w:t>
+        <w:t xml:space="preserve">Integrated secure user authentication in the developed platform.</w:t>
       </w:r>
     </w:p>
     <w:p>
@@ -89,35 +93,31 @@
         </w:numPr>
       </w:pPr>
       <w:r>
-        <w:t xml:space="preserve">Importance of user feedback in refining product features.</w:t>
-      </w:r>
-    </w:p>
-    <w:p/>
-    <w:p>
-      <w:r>
-        <w:t xml:space="preserve">My unique background as Full stack Engineering | Cover Letter Generator has provided me with experience in developing AI-powered tools using React and Node.js, showcasing programming expertise, which I believe can also contribute to driving the company’s success in achieving the company's goal.</w:t>
-      </w:r>
-    </w:p>
-    <w:p/>
+        <w:t xml:space="preserve">Understanding user needs is crucial for product success.</w:t>
+      </w:r>
+    </w:p>
+    <w:p>
+      <w:r>
+        <w:t xml:space="preserve">My unique background as a Full Stack Engineering - Cover Letter Generator has provided me with the ability to develop bespoke AI-powered solutions utilizing React and Node.js, which I believe can also contribute to driving the company’s success in achieving the company's goal.</w:t>
+      </w:r>
+    </w:p>
     <w:p>
       <w:r>
         <w:t xml:space="preserve">Please let me know a convenient time to connect—I’m excited to explore how I can contribute to your team’s success.</w:t>
       </w:r>
     </w:p>
-    <w:p/>
     <w:p>
       <w:r>
         <w:t xml:space="preserve">Thank you,</w:t>
       </w:r>
     </w:p>
-    <w:p/>
     <w:p>
       <w:r>
         <w:t xml:space="preserve">Amy Han Hsun Shih</w:t>
       </w:r>
     </w:p>
     <w:p>
-      <w:hyperlink w:history="1" r:id="rIdp1gfjy5ftcb21iwbrhtr_">
+      <w:hyperlink w:history="1" r:id="rIdk3itxjrcgnpakgbpo-jdy">
         <w:r>
           <w:rPr>
             <w:rStyle w:val="Hyperlink"/>
@@ -281,8 +281,18 @@
 <file path=word/styles.xml><?xml version="1.0" encoding="utf-8"?>
 <w:styles xmlns:mc="http://schemas.openxmlformats.org/markup-compatibility/2006" xmlns:r="http://schemas.openxmlformats.org/officeDocument/2006/relationships" xmlns:w="http://schemas.openxmlformats.org/wordprocessingml/2006/main" xmlns:w14="http://schemas.microsoft.com/office/word/2010/wordml" xmlns:w15="http://schemas.microsoft.com/office/word/2012/wordml" mc:Ignorable="w14 w15">
   <w:docDefaults>
-    <w:rPrDefault/>
-    <w:pPrDefault/>
+    <w:rPrDefault>
+      <w:rPr>
+        <w:sz w:val="24"/>
+        <w:szCs w:val="24"/>
+        <w:rFonts w:ascii="Lato" w:cs="Lato" w:eastAsia="Lato" w:hAnsi="Lato"/>
+      </w:rPr>
+    </w:rPrDefault>
+    <w:pPrDefault>
+      <w:pPr>
+        <w:spacing w:after="200"/>
+      </w:pPr>
+    </w:pPrDefault>
   </w:docDefaults>
   <w:style w:type="paragraph" w:styleId="Title">
     <w:name w:val="Title"/>

</xml_diff>

<commit_message>
Add counter at the bottom of the page
</commit_message>
<xml_diff>
--- a/server/My-Cover-Letter.docx
+++ b/server/My-Cover-Letter.docx
@@ -31,7 +31,7 @@
           <w:szCs w:val="30"/>
           <w:caps/>
         </w:rPr>
-        <w:t xml:space="preserve">Junior Software Engineer</w:t>
+        <w:t xml:space="preserve">C# / Angular Full Stack Developer</w:t>
       </w:r>
     </w:p>
     <w:p>
@@ -39,7 +39,7 @@
         <w:rPr>
           <w:rFonts w:ascii="Arial" w:cs="Arial" w:eastAsia="Arial" w:hAnsi="Arial"/>
         </w:rPr>
-        <w:t xml:space="preserve">5, Mar</w:t>
+        <w:t xml:space="preserve">6, Mar</w:t>
       </w:r>
     </w:p>
     <w:p>
@@ -47,17 +47,17 @@
         <w:br/>
       </w:r>
       <w:r>
-        <w:t xml:space="preserve">To the hiring team at Compass</w:t>
-      </w:r>
-    </w:p>
-    <w:p>
-      <w:r>
-        <w:t xml:space="preserve">I am excited to apply for the Junior Software Engineer position at Compass. The role aligns perfectly with my skills and aspirations, especially in transforming education through technology, a field that strongly interests me. Compass's focus on collaborating to build and deploy new functionalities resonates with my passion - my experience in developing a full-stack food ordering platform, where I utilized React, Node.js, and MySQL, as well as my recent project on an AI-powered cover letter generator, has equipped me with the necessary skills. I am eager to contribute while growing with your team.</w:t>
-      </w:r>
-    </w:p>
-    <w:p>
-      <w:r>
-        <w:t xml:space="preserve">I am a Full Stack Engineer who recently developed a full-stack food ordering platform for a café. This experience strengthened my experience in React, Node.js, and MySQL for scalable applications and deepened my passion for solving practical challenges. A specific achievement from my previous experience that I believe can add value to the Junior Software Engineer position at Compass includes:</w:t>
+        <w:t xml:space="preserve">To the hiring team at Aurum Research Limited</w:t>
+      </w:r>
+    </w:p>
+    <w:p>
+      <w:r>
+        <w:t xml:space="preserve">I am excited to apply for the C# / Angular Full Stack Developer position at Aurum Research Limited. The role aligns perfectly with my skills and aspirations, especially in growing and protecting client’s and environmental capital, a field that strongly interests me. Aurum Research Limited's focus on supporting legacy applications and designing new web systems resonates with my passion - having developed a full-stack food ordering platform for a café where I increased international customer engagement by 10%. I am eager to contribute while growing with your team.</w:t>
+      </w:r>
+    </w:p>
+    <w:p>
+      <w:r>
+        <w:t xml:space="preserve">I am a Full stack Engineer who recently developed a full-stack food ordering platform for a café. This experience strengthened my experience with REST APIs and database management and deepened my passion for solving practical challenges. A specific achievement from my previous experience that I believe can add value to the C# / Angular Full Stack Developer position at Aurum Research Limited includes:</w:t>
       </w:r>
     </w:p>
     <w:p>
@@ -81,7 +81,7 @@
         </w:numPr>
       </w:pPr>
       <w:r>
-        <w:t xml:space="preserve">Integrated secure user authentication in the developed platform.</w:t>
+        <w:t xml:space="preserve">Proficient in using React, Node.js, and MySQL.</w:t>
       </w:r>
     </w:p>
     <w:p>
@@ -93,12 +93,12 @@
         </w:numPr>
       </w:pPr>
       <w:r>
-        <w:t xml:space="preserve">Understanding user needs is crucial for product success.</w:t>
-      </w:r>
-    </w:p>
-    <w:p>
-      <w:r>
-        <w:t xml:space="preserve">My unique background as a Full Stack Engineering - Cover Letter Generator has provided me with the ability to develop bespoke AI-powered solutions utilizing React and Node.js, which I believe can also contribute to driving the company’s success in achieving the company's goal.</w:t>
+        <w:t xml:space="preserve">Understanding the importance of secure user authentication.</w:t>
+      </w:r>
+    </w:p>
+    <w:p>
+      <w:r>
+        <w:t xml:space="preserve">My unique background as Full stack Engineering | Cover Letter Generator has provided me with the ability to build a bespoke AI-powered resume generator using React and Node.js, which I believe can also contribute to driving the company’s success in achieving the company's goal.</w:t>
       </w:r>
     </w:p>
     <w:p>
@@ -117,7 +117,7 @@
       </w:r>
     </w:p>
     <w:p>
-      <w:hyperlink w:history="1" r:id="rIdk3itxjrcgnpakgbpo-jdy">
+      <w:hyperlink w:history="1" r:id="rIdmvlvqc4e-tqxrkrlspaqb">
         <w:r>
           <w:rPr>
             <w:rStyle w:val="Hyperlink"/>

</xml_diff>

<commit_message>
Add connection to database
</commit_message>
<xml_diff>
--- a/server/My-Cover-Letter.docx
+++ b/server/My-Cover-Letter.docx
@@ -31,7 +31,7 @@
           <w:szCs w:val="30"/>
           <w:caps/>
         </w:rPr>
-        <w:t xml:space="preserve">Associate</w:t>
+        <w:t xml:space="preserve">Graduate Product Engineer</w:t>
       </w:r>
     </w:p>
     <w:p>
@@ -39,7 +39,7 @@
         <w:rPr>
           <w:rFonts w:ascii="Arial" w:cs="Arial" w:eastAsia="Arial" w:hAnsi="Arial"/>
         </w:rPr>
-        <w:t xml:space="preserve">7, Mar</w:t>
+        <w:t xml:space="preserve">8, Apr</w:t>
       </w:r>
     </w:p>
     <w:p>
@@ -47,17 +47,17 @@
         <w:br/>
       </w:r>
       <w:r>
-        <w:t xml:space="preserve">To the hiring team at AND Digital</w:t>
-      </w:r>
-    </w:p>
-    <w:p>
-      <w:r>
-        <w:t xml:space="preserve">I am excited to apply for the Associate position at AND Digital. The role aligns perfectly with my skills and aspirations, especially in continuous learning and digital innovation, a field that strongly interests me. AND Digital's focus on delivering compelling digital products and facilitating transformation resonates with my passion - through my experience developing a full-stack food ordering platform, where I increased international customer engagement by 10% by employing user-centric design principles. I am eager to contribute while growing with your team.</w:t>
-      </w:r>
-    </w:p>
-    <w:p>
-      <w:r>
-        <w:t xml:space="preserve">I am a Full Stack Engineer who recently developed a full-stack food ordering platform for a café. This experience strengthened my proficiency in React.js, Node.js, and MySQL and deepened my passion for solving practical challenges. A specific achievement from my previous experience that I believe can add value to the Associate position at AND Digital includes:</w:t>
+        <w:t xml:space="preserve">To the hiring team at Attio</w:t>
+      </w:r>
+    </w:p>
+    <w:p>
+      <w:r>
+        <w:t xml:space="preserve">I am excited to apply for the Graduate Product Engineer position at Attio. The role aligns perfectly with my skills and aspirations, especially in revolutionizing business operations in the AI era, a field that strongly interests me. Attio's focus on contributing to key areas of the product and making product decisions resonates with my passion - my experience developing a full-stack food ordering platform has equipped me with skills in React, Node.js, and MySQL, and I am eager to contribute while growing with your team.</w:t>
+      </w:r>
+    </w:p>
+    <w:p>
+      <w:r>
+        <w:t xml:space="preserve">I am a Full Stack Engineer who recently developed a full-stack food ordering platform for a café. This experience strengthened my experience in React, Node.js, and MySQL, and deepened my passion for solving practical challenges. A specific achievement from my previous experience that I believe can add value to the Graduate Product Engineer position at Attio includes:</w:t>
       </w:r>
     </w:p>
     <w:p>
@@ -81,7 +81,7 @@
         </w:numPr>
       </w:pPr>
       <w:r>
-        <w:t xml:space="preserve">Strong experience in developing scalable web applications.</w:t>
+        <w:t xml:space="preserve">Integrated secure user authentication and detailed analytics.</w:t>
       </w:r>
     </w:p>
     <w:p>
@@ -93,12 +93,12 @@
         </w:numPr>
       </w:pPr>
       <w:r>
-        <w:t xml:space="preserve">User-centric design significantly enhances product effectiveness.</w:t>
-      </w:r>
-    </w:p>
-    <w:p>
-      <w:r>
-        <w:t xml:space="preserve">My unique background as a Full stack Engineering | Cover Letter Generator has provided me with the experience of developing an AI-powered resume generator using React and Node.js, which I believe can also contribute to driving the company’s success in achieving the company's goal.</w:t>
+        <w:t xml:space="preserve">Gained valuable insight into user engagement and product improvement.</w:t>
+      </w:r>
+    </w:p>
+    <w:p>
+      <w:r>
+        <w:t xml:space="preserve">My unique background as Full Stack Engineering | Cover Letter Generator has provided me with developed AI-powered applications using React and Node.js, which I believe can also contribute to driving the company’s success in achieving the company's goal.</w:t>
       </w:r>
     </w:p>
     <w:p>
@@ -117,7 +117,7 @@
       </w:r>
     </w:p>
     <w:p>
-      <w:hyperlink w:history="1" r:id="rIdw4eogmfg3sxqpnqa46epe">
+      <w:hyperlink w:history="1" r:id="rIdyehnnkszfretxe4gr1jrq">
         <w:r>
           <w:rPr>
             <w:rStyle w:val="Hyperlink"/>

</xml_diff>

<commit_message>
Add Api route: get count in backend
</commit_message>
<xml_diff>
--- a/server/My-Cover-Letter.docx
+++ b/server/My-Cover-Letter.docx
@@ -15,7 +15,7 @@
           <w:sz w:val="44"/>
           <w:szCs w:val="44"/>
         </w:rPr>
-        <w:t xml:space="preserve">Amy Han Hsun Shih</w:t>
+        <w:t xml:space="preserve">Amy Han Hsun Shi</w:t>
       </w:r>
     </w:p>
     <w:p>
@@ -31,7 +31,7 @@
           <w:szCs w:val="30"/>
           <w:caps/>
         </w:rPr>
-        <w:t xml:space="preserve">Graduate Product Engineer</w:t>
+        <w:t xml:space="preserve">Junior Front End Developer</w:t>
       </w:r>
     </w:p>
     <w:p>
@@ -39,7 +39,7 @@
         <w:rPr>
           <w:rFonts w:ascii="Arial" w:cs="Arial" w:eastAsia="Arial" w:hAnsi="Arial"/>
         </w:rPr>
-        <w:t xml:space="preserve">8, Apr</w:t>
+        <w:t xml:space="preserve">5, May</w:t>
       </w:r>
     </w:p>
     <w:p>
@@ -47,17 +47,17 @@
         <w:br/>
       </w:r>
       <w:r>
-        <w:t xml:space="preserve">To the hiring team at Attio</w:t>
-      </w:r>
-    </w:p>
-    <w:p>
-      <w:r>
-        <w:t xml:space="preserve">I am excited to apply for the Graduate Product Engineer position at Attio. The role aligns perfectly with my skills and aspirations, especially in revolutionizing business operations in the AI era, a field that strongly interests me. Attio's focus on contributing to key areas of the product and making product decisions resonates with my passion - my experience developing a full-stack food ordering platform has equipped me with skills in React, Node.js, and MySQL, and I am eager to contribute while growing with your team.</w:t>
-      </w:r>
-    </w:p>
-    <w:p>
-      <w:r>
-        <w:t xml:space="preserve">I am a Full Stack Engineer who recently developed a full-stack food ordering platform for a café. This experience strengthened my experience in React, Node.js, and MySQL, and deepened my passion for solving practical challenges. A specific achievement from my previous experience that I believe can add value to the Graduate Product Engineer position at Attio includes:</w:t>
+        <w:t xml:space="preserve">To the hiring team at AllSaints</w:t>
+      </w:r>
+    </w:p>
+    <w:p>
+      <w:r>
+        <w:t xml:space="preserve">I am excited to apply for the Junior Front End Developer position at AllSaints. The role aligns perfectly with my skills and aspirations, especially in making customers feel cool and confident, a field that strongly interests me. AllSaints' focus on developing and optimizing website content pages resonates with my passion - having built a full-stack food ordering platform where I significantly improved customer experience through front-end optimizations, and I am eager to contribute while growing with your team.</w:t>
+      </w:r>
+    </w:p>
+    <w:p>
+      <w:r>
+        <w:t xml:space="preserve">I am a Full Stack Engineer who recently built a full-stack food ordering platform with real-time order processing. This experience strengthened my proficiency in HTML, CSS, JavaScript, and responsive design and deepened my passion for solving practical challenges. A specific achievement from my previous experience that I believe can add value to the Junior Front End Developer position at AllSaints includes:</w:t>
       </w:r>
     </w:p>
     <w:p>
@@ -69,7 +69,7 @@
         </w:numPr>
       </w:pPr>
       <w:r>
-        <w:t xml:space="preserve">Increased international customer engagement by 10%.</w:t>
+        <w:t xml:space="preserve">Improved customer experience by 10% through internationalization.</w:t>
       </w:r>
     </w:p>
     <w:p>
@@ -81,7 +81,7 @@
         </w:numPr>
       </w:pPr>
       <w:r>
-        <w:t xml:space="preserve">Integrated secure user authentication and detailed analytics.</w:t>
+        <w:t xml:space="preserve">Experience in optimizing front-end features for enhanced performance.</w:t>
       </w:r>
     </w:p>
     <w:p>
@@ -93,12 +93,12 @@
         </w:numPr>
       </w:pPr>
       <w:r>
-        <w:t xml:space="preserve">Gained valuable insight into user engagement and product improvement.</w:t>
-      </w:r>
-    </w:p>
-    <w:p>
-      <w:r>
-        <w:t xml:space="preserve">My unique background as Full Stack Engineering | Cover Letter Generator has provided me with developed AI-powered applications using React and Node.js, which I believe can also contribute to driving the company’s success in achieving the company's goal.</w:t>
+        <w:t xml:space="preserve">Real-time features significantly enhance user engagement.</w:t>
+      </w:r>
+    </w:p>
+    <w:p>
+      <w:r>
+        <w:t xml:space="preserve">My unique background as a Full Stack Engineer | Marketing Content Management Platform has provided me with experience in designing a multi-version content management system that enhances team collaboration, which I believe can also contribute to driving the company’s success in achieving the company's goal.</w:t>
       </w:r>
     </w:p>
     <w:p>
@@ -113,23 +113,23 @@
     </w:p>
     <w:p>
       <w:r>
-        <w:t xml:space="preserve">Amy Han Hsun Shih</w:t>
-      </w:r>
-    </w:p>
-    <w:p>
-      <w:hyperlink w:history="1" r:id="rIdyehnnkszfretxe4gr1jrq">
+        <w:t xml:space="preserve">Amy Han Hsun Shi</w:t>
+      </w:r>
+    </w:p>
+    <w:p>
+      <w:hyperlink w:history="1" r:id="rId7koo2bxxd0ay78lhovxsg">
         <w:r>
           <w:rPr>
             <w:rStyle w:val="Hyperlink"/>
           </w:rPr>
-          <w:t xml:space="preserve">a23514788@gmail.com</w:t>
+          <w:t xml:space="preserve">23514788@gmail.com</w:t>
         </w:r>
       </w:hyperlink>
       <w:r>
         <w:t xml:space="preserve"> </w:t>
       </w:r>
       <w:r>
-        <w:t xml:space="preserve">07 366-318-764</w:t>
+        <w:t xml:space="preserve">07 366318764</w:t>
       </w:r>
     </w:p>
     <w:sectPr>

</xml_diff>

<commit_message>
Show all time generated cover letters on front-end
</commit_message>
<xml_diff>
--- a/server/My-Cover-Letter.docx
+++ b/server/My-Cover-Letter.docx
@@ -15,7 +15,7 @@
           <w:sz w:val="44"/>
           <w:szCs w:val="44"/>
         </w:rPr>
-        <w:t xml:space="preserve">Amy Han Hsun Shi</w:t>
+        <w:t xml:space="preserve">Amy Han Hsun Shiha</w:t>
       </w:r>
     </w:p>
     <w:p>
@@ -31,7 +31,7 @@
           <w:szCs w:val="30"/>
           <w:caps/>
         </w:rPr>
-        <w:t xml:space="preserve">Junior Front End Developer</w:t>
+        <w:t xml:space="preserve">Graduate Engineer</w:t>
       </w:r>
     </w:p>
     <w:p>
@@ -47,17 +47,17 @@
         <w:br/>
       </w:r>
       <w:r>
-        <w:t xml:space="preserve">To the hiring team at AllSaints</w:t>
-      </w:r>
-    </w:p>
-    <w:p>
-      <w:r>
-        <w:t xml:space="preserve">I am excited to apply for the Junior Front End Developer position at AllSaints. The role aligns perfectly with my skills and aspirations, especially in making customers feel cool and confident, a field that strongly interests me. AllSaints' focus on developing and optimizing website content pages resonates with my passion - having built a full-stack food ordering platform where I significantly improved customer experience through front-end optimizations, and I am eager to contribute while growing with your team.</w:t>
-      </w:r>
-    </w:p>
-    <w:p>
-      <w:r>
-        <w:t xml:space="preserve">I am a Full Stack Engineer who recently built a full-stack food ordering platform with real-time order processing. This experience strengthened my proficiency in HTML, CSS, JavaScript, and responsive design and deepened my passion for solving practical challenges. A specific achievement from my previous experience that I believe can add value to the Junior Front End Developer position at AllSaints includes:</w:t>
+        <w:t xml:space="preserve">To the hiring team at MyEdSpace</w:t>
+      </w:r>
+    </w:p>
+    <w:p>
+      <w:r>
+        <w:t xml:space="preserve">I am excited to apply for the Graduate Engineer position at MyEdSpace. The role aligns perfectly with my skills and aspirations, especially in transforming education globally with technology, a field that strongly interests me. MyEdSpace's focus on building impactful features and collaborating on high-priority projects resonates with my passion - as a Full Stack Engineer, I have built a full-stack food ordering platform that improved customer experience and reduced communication overhead by 30%. I am eager to contribute while growing with your team.</w:t>
+      </w:r>
+    </w:p>
+    <w:p>
+      <w:r>
+        <w:t xml:space="preserve">I am a Full Stack Engineer who recently built a full-stack food ordering platform with real-time processing. This experience strengthened my experience with React.js, Node.js, and AWS and deepened my passion for solving practical challenges. A specific achievement from my previous experience that I believe can add value to the Graduate Engineer position at MyEdSpace includes:</w:t>
       </w:r>
     </w:p>
     <w:p>
@@ -69,7 +69,7 @@
         </w:numPr>
       </w:pPr>
       <w:r>
-        <w:t xml:space="preserve">Improved customer experience by 10% through internationalization.</w:t>
+        <w:t xml:space="preserve">Improved customer experience and reduced communication overhead by 30%.</w:t>
       </w:r>
     </w:p>
     <w:p>
@@ -81,7 +81,7 @@
         </w:numPr>
       </w:pPr>
       <w:r>
-        <w:t xml:space="preserve">Experience in optimizing front-end features for enhanced performance.</w:t>
+        <w:t xml:space="preserve">Optimized SQL queries for backend performance.</w:t>
       </w:r>
     </w:p>
     <w:p>
@@ -93,12 +93,12 @@
         </w:numPr>
       </w:pPr>
       <w:r>
-        <w:t xml:space="preserve">Real-time features significantly enhance user engagement.</w:t>
-      </w:r>
-    </w:p>
-    <w:p>
-      <w:r>
-        <w:t xml:space="preserve">My unique background as a Full Stack Engineer | Marketing Content Management Platform has provided me with experience in designing a multi-version content management system that enhances team collaboration, which I believe can also contribute to driving the company’s success in achieving the company's goal.</w:t>
+        <w:t xml:space="preserve">Data-driven decisions can significantly enhance user engagement.</w:t>
+      </w:r>
+    </w:p>
+    <w:p>
+      <w:r>
+        <w:t xml:space="preserve">My unique background as a Full Stack Engineer on a Marketing Content Management Platform has provided me with experience in designing and building collaborative content management systems, integrated with AI for improved efficiency, which I believe can also contribute to driving the company’s success in achieving the company's goal.</w:t>
       </w:r>
     </w:p>
     <w:p>
@@ -113,11 +113,11 @@
     </w:p>
     <w:p>
       <w:r>
-        <w:t xml:space="preserve">Amy Han Hsun Shi</w:t>
-      </w:r>
-    </w:p>
-    <w:p>
-      <w:hyperlink w:history="1" r:id="rId7koo2bxxd0ay78lhovxsg">
+        <w:t xml:space="preserve">Amy Han Hsun Shiha</w:t>
+      </w:r>
+    </w:p>
+    <w:p>
+      <w:hyperlink w:history="1" r:id="rIdriuiray4afjgbf1uephuf">
         <w:r>
           <w:rPr>
             <w:rStyle w:val="Hyperlink"/>

</xml_diff>